<commit_message>
modificación de machote portada tesis unam
</commit_message>
<xml_diff>
--- a/TesisUNAM_pdf/old/tesis - portada.docx
+++ b/TesisUNAM_pdf/old/tesis - portada.docx
@@ -1,6 +1,6 @@
 
 <file path=word/document.xml><?xml version="1.0" encoding="utf-8"?>
-<w:document xmlns:wpc="http://schemas.microsoft.com/office/word/2010/wordprocessingCanvas" xmlns:cx="http://schemas.microsoft.com/office/drawing/2014/chartex" xmlns:cx1="http://schemas.microsoft.com/office/drawing/2015/9/8/chartex" xmlns:cx2="http://schemas.microsoft.com/office/drawing/2015/10/21/chartex" xmlns:cx3="http://schemas.microsoft.com/office/drawing/2016/5/9/chartex" xmlns:cx4="http://schemas.microsoft.com/office/drawing/2016/5/10/chartex" xmlns:cx5="http://schemas.microsoft.com/office/drawing/2016/5/11/chartex" xmlns:cx6="http://schemas.microsoft.com/office/drawing/2016/5/12/chartex" xmlns:cx7="http://schemas.microsoft.com/office/drawing/2016/5/13/chartex" xmlns:cx8="http://schemas.microsoft.com/office/drawing/2016/5/14/chartex" xmlns:mc="http://schemas.openxmlformats.org/markup-compatibility/2006" xmlns:aink="http://schemas.microsoft.com/office/drawing/2016/ink" xmlns:am3d="http://schemas.microsoft.com/office/drawing/2017/model3d" xmlns:o="urn:schemas-microsoft-com:office:office" xmlns:r="http://schemas.openxmlformats.org/officeDocument/2006/relationships" xmlns:m="http://schemas.openxmlformats.org/officeDocument/2006/math" xmlns:v="urn:schemas-microsoft-com:vml" xmlns:wp14="http://schemas.microsoft.com/office/word/2010/wordprocessingDrawing" xmlns:wp="http://schemas.openxmlformats.org/drawingml/2006/wordprocessingDrawing" xmlns:w10="urn:schemas-microsoft-com:office:word" xmlns:w="http://schemas.openxmlformats.org/wordprocessingml/2006/main" xmlns:w14="http://schemas.microsoft.com/office/word/2010/wordml" xmlns:w15="http://schemas.microsoft.com/office/word/2012/wordml" xmlns:w16cid="http://schemas.microsoft.com/office/word/2016/wordml/cid" xmlns:w16se="http://schemas.microsoft.com/office/word/2015/wordml/symex" xmlns:wpg="http://schemas.microsoft.com/office/word/2010/wordprocessingGroup" xmlns:wpi="http://schemas.microsoft.com/office/word/2010/wordprocessingInk" xmlns:wne="http://schemas.microsoft.com/office/word/2006/wordml" xmlns:wps="http://schemas.microsoft.com/office/word/2010/wordprocessingShape" mc:Ignorable="w14 w15 w16se w16cid wp14">
+<w:document xmlns:wpc="http://schemas.microsoft.com/office/word/2010/wordprocessingCanvas" xmlns:cx="http://schemas.microsoft.com/office/drawing/2014/chartex" xmlns:cx1="http://schemas.microsoft.com/office/drawing/2015/9/8/chartex" xmlns:cx2="http://schemas.microsoft.com/office/drawing/2015/10/21/chartex" xmlns:cx3="http://schemas.microsoft.com/office/drawing/2016/5/9/chartex" xmlns:cx4="http://schemas.microsoft.com/office/drawing/2016/5/10/chartex" xmlns:cx5="http://schemas.microsoft.com/office/drawing/2016/5/11/chartex" xmlns:cx6="http://schemas.microsoft.com/office/drawing/2016/5/12/chartex" xmlns:cx7="http://schemas.microsoft.com/office/drawing/2016/5/13/chartex" xmlns:cx8="http://schemas.microsoft.com/office/drawing/2016/5/14/chartex" xmlns:mc="http://schemas.openxmlformats.org/markup-compatibility/2006" xmlns:aink="http://schemas.microsoft.com/office/drawing/2016/ink" xmlns:am3d="http://schemas.microsoft.com/office/drawing/2017/model3d" xmlns:o="urn:schemas-microsoft-com:office:office" xmlns:r="http://schemas.openxmlformats.org/officeDocument/2006/relationships" xmlns:m="http://schemas.openxmlformats.org/officeDocument/2006/math" xmlns:v="urn:schemas-microsoft-com:vml" xmlns:wp14="http://schemas.microsoft.com/office/word/2010/wordprocessingDrawing" xmlns:wp="http://schemas.openxmlformats.org/drawingml/2006/wordprocessingDrawing" xmlns:w10="urn:schemas-microsoft-com:office:word" xmlns:w="http://schemas.openxmlformats.org/wordprocessingml/2006/main" xmlns:w14="http://schemas.microsoft.com/office/word/2010/wordml" xmlns:w15="http://schemas.microsoft.com/office/word/2012/wordml" xmlns:w16cex="http://schemas.microsoft.com/office/word/2018/wordml/cex" xmlns:w16cid="http://schemas.microsoft.com/office/word/2016/wordml/cid" xmlns:w16="http://schemas.microsoft.com/office/word/2018/wordml" xmlns:w16se="http://schemas.microsoft.com/office/word/2015/wordml/symex" xmlns:wpg="http://schemas.microsoft.com/office/word/2010/wordprocessingGroup" xmlns:wpi="http://schemas.microsoft.com/office/word/2010/wordprocessingInk" xmlns:wne="http://schemas.microsoft.com/office/word/2006/wordml" xmlns:wps="http://schemas.microsoft.com/office/word/2010/wordprocessingShape" mc:Ignorable="w14 w15 w16se w16cid w16 w16cex wp14">
   <w:body>
     <w:sdt>
       <w:sdtPr>
@@ -238,8 +238,6 @@
               </w:rPr>
               <w:t>Preludio</w:t>
             </w:r>
-            <w:bookmarkStart w:id="0" w:name="_GoBack"/>
-            <w:bookmarkEnd w:id="0"/>
             <w:r>
               <w:rPr>
                 <w:rFonts w:ascii="Garamond" w:hAnsi="Garamond"/>
@@ -3608,7 +3606,7 @@
           <w:color w:val="auto"/>
         </w:rPr>
       </w:pPr>
-      <w:bookmarkStart w:id="1" w:name="universidad-nacional-autónoma-de-méxico"/>
+      <w:bookmarkStart w:id="0" w:name="universidad-nacional-autónoma-de-méxico"/>
       <w:r>
         <w:rPr>
           <w:rFonts w:ascii="Garamond" w:hAnsi="Garamond"/>
@@ -3727,16 +3725,18 @@
         <w:rPr>
           <w:rFonts w:ascii="Garamond" w:hAnsi="Garamond"/>
           <w:color w:val="auto"/>
+          <w:lang w:val="es-MX"/>
         </w:rPr>
       </w:pPr>
       <w:r>
         <w:rPr>
           <w:rFonts w:ascii="Garamond" w:hAnsi="Garamond"/>
           <w:color w:val="auto"/>
+          <w:lang w:val="es-MX"/>
         </w:rPr>
         <w:t>UNIVERSIDAD NACIONAL AUTÓNOMA DE MÉXICO</w:t>
       </w:r>
-      <w:bookmarkEnd w:id="1"/>
+      <w:bookmarkEnd w:id="0"/>
     </w:p>
     <w:p>
       <w:pPr>
@@ -3747,6 +3747,7 @@
           <w:b w:val="0"/>
           <w:bCs w:val="0"/>
           <w:color w:val="auto"/>
+          <w:lang w:val="es-MX"/>
         </w:rPr>
       </w:pPr>
       <w:r>
@@ -3755,8 +3756,19 @@
           <w:b w:val="0"/>
           <w:bCs w:val="0"/>
           <w:color w:val="auto"/>
+          <w:lang w:val="es-MX"/>
         </w:rPr>
-        <w:t>SISTEMA DE UNIVERSIDAD ABIERTA Y A DISTANCIA</w:t>
+        <w:t>F</w:t>
+      </w:r>
+      <w:r>
+        <w:rPr>
+          <w:rFonts w:ascii="Garamond" w:hAnsi="Garamond"/>
+          <w:b w:val="0"/>
+          <w:bCs w:val="0"/>
+          <w:color w:val="auto"/>
+          <w:lang w:val="es-MX"/>
+        </w:rPr>
+        <w:t>ACULTAD DE FILOSOFÍA Y LETRAS</w:t>
       </w:r>
     </w:p>
     <w:p>
@@ -3764,6 +3776,7 @@
         <w:pStyle w:val="Textoindependiente"/>
         <w:rPr>
           <w:rFonts w:ascii="Garamond" w:hAnsi="Garamond"/>
+          <w:lang w:val="es-MX"/>
         </w:rPr>
       </w:pPr>
     </w:p>
@@ -3772,6 +3785,7 @@
         <w:pStyle w:val="Textoindependiente"/>
         <w:rPr>
           <w:rFonts w:ascii="Garamond" w:hAnsi="Garamond"/>
+          <w:lang w:val="es-MX"/>
         </w:rPr>
       </w:pPr>
     </w:p>
@@ -3780,6 +3794,7 @@
         <w:pStyle w:val="Textoindependiente"/>
         <w:rPr>
           <w:rFonts w:ascii="Garamond" w:hAnsi="Garamond"/>
+          <w:lang w:val="es-MX"/>
         </w:rPr>
       </w:pPr>
     </w:p>
@@ -3788,6 +3803,7 @@
         <w:pStyle w:val="Textoindependiente"/>
         <w:rPr>
           <w:rFonts w:ascii="Garamond" w:hAnsi="Garamond"/>
+          <w:lang w:val="es-MX"/>
         </w:rPr>
       </w:pPr>
     </w:p>
@@ -3798,13 +3814,15 @@
         <w:rPr>
           <w:rFonts w:ascii="Garamond" w:hAnsi="Garamond"/>
           <w:color w:val="auto"/>
+          <w:lang w:val="es-MX"/>
         </w:rPr>
       </w:pPr>
-      <w:bookmarkStart w:id="2" w:name="X96ca3f14b68a1041ffeda70eb3c39119c5d49e7"/>
+      <w:bookmarkStart w:id="1" w:name="X96ca3f14b68a1041ffeda70eb3c39119c5d49e7"/>
       <w:r>
         <w:rPr>
           <w:rFonts w:ascii="Garamond" w:hAnsi="Garamond"/>
           <w:color w:val="auto"/>
+          <w:lang w:val="es-MX"/>
         </w:rPr>
         <w:t xml:space="preserve">ESTADO Y ECONOMÍA DESDE </w:t>
       </w:r>
@@ -3813,6 +3831,7 @@
           <w:rFonts w:ascii="Garamond" w:hAnsi="Garamond"/>
           <w:i/>
           <w:color w:val="auto"/>
+          <w:lang w:val="es-MX"/>
         </w:rPr>
         <w:t>TIQQUN</w:t>
       </w:r>
@@ -3820,6 +3839,7 @@
         <w:rPr>
           <w:rFonts w:ascii="Garamond" w:hAnsi="Garamond"/>
           <w:color w:val="auto"/>
+          <w:lang w:val="es-MX"/>
         </w:rPr>
         <w:t>:</w:t>
       </w:r>
@@ -3827,11 +3847,12 @@
         <w:rPr>
           <w:rFonts w:ascii="Garamond" w:hAnsi="Garamond"/>
           <w:color w:val="auto"/>
+          <w:lang w:val="es-MX"/>
         </w:rPr>
         <w:br/>
         <w:t>PERSPECTIVAS DE ACCIÓN CRÍTICA</w:t>
       </w:r>
-      <w:bookmarkEnd w:id="2"/>
+      <w:bookmarkEnd w:id="1"/>
     </w:p>
     <w:p>
       <w:pPr>
@@ -3840,9 +3861,10 @@
         <w:rPr>
           <w:rFonts w:ascii="Garamond" w:hAnsi="Garamond"/>
           <w:color w:val="auto"/>
+          <w:lang w:val="es-MX"/>
         </w:rPr>
       </w:pPr>
-      <w:bookmarkStart w:id="3" w:name="t-e-s-i-s"/>
+      <w:bookmarkStart w:id="2" w:name="t-e-s-i-s"/>
     </w:p>
     <w:p>
       <w:pPr>
@@ -3853,6 +3875,7 @@
           <w:color w:val="auto"/>
           <w:sz w:val="44"/>
           <w:szCs w:val="44"/>
+          <w:lang w:val="es-MX"/>
         </w:rPr>
       </w:pPr>
     </w:p>
@@ -3866,29 +3889,20 @@
           <w:color w:val="auto"/>
           <w:sz w:val="44"/>
           <w:szCs w:val="44"/>
+          <w:lang w:val="es-MX"/>
         </w:rPr>
       </w:pPr>
-      <w:proofErr w:type="gramStart"/>
       <w:r>
         <w:rPr>
           <w:rFonts w:ascii="Garamond" w:hAnsi="Garamond"/>
           <w:color w:val="auto"/>
           <w:sz w:val="44"/>
           <w:szCs w:val="44"/>
+          <w:lang w:val="es-MX"/>
         </w:rPr>
-        <w:t>T  E</w:t>
+        <w:t>T  E  S  I  S</w:t>
       </w:r>
-      <w:proofErr w:type="gramEnd"/>
-      <w:r>
-        <w:rPr>
-          <w:rFonts w:ascii="Garamond" w:hAnsi="Garamond"/>
-          <w:color w:val="auto"/>
-          <w:sz w:val="44"/>
-          <w:szCs w:val="44"/>
-        </w:rPr>
-        <w:t xml:space="preserve">  S  I  S</w:t>
-      </w:r>
-      <w:bookmarkEnd w:id="3"/>
+      <w:bookmarkEnd w:id="2"/>
     </w:p>
     <w:p>
       <w:pPr>
@@ -3900,19 +3914,21 @@
           <w:b w:val="0"/>
           <w:bCs w:val="0"/>
           <w:color w:val="auto"/>
+          <w:lang w:val="es-MX"/>
         </w:rPr>
       </w:pPr>
-      <w:bookmarkStart w:id="4" w:name="que-para-optar-por-el-grado-de"/>
+      <w:bookmarkStart w:id="3" w:name="que-para-optar-por-el-grado-de"/>
       <w:r>
         <w:rPr>
           <w:rFonts w:ascii="Garamond" w:hAnsi="Garamond"/>
           <w:b w:val="0"/>
           <w:bCs w:val="0"/>
           <w:color w:val="auto"/>
+          <w:lang w:val="es-MX"/>
         </w:rPr>
         <w:t>QUE PARA OPTAR POR EL GRADO DE</w:t>
       </w:r>
-      <w:bookmarkEnd w:id="4"/>
+      <w:bookmarkEnd w:id="3"/>
     </w:p>
     <w:p>
       <w:pPr>
@@ -3924,19 +3940,21 @@
           <w:color w:val="auto"/>
           <w:sz w:val="32"/>
           <w:szCs w:val="32"/>
+          <w:lang w:val="es-MX"/>
         </w:rPr>
       </w:pPr>
-      <w:bookmarkStart w:id="5" w:name="licenciado-en-filosofía"/>
+      <w:bookmarkStart w:id="4" w:name="licenciado-en-filosofía"/>
       <w:r>
         <w:rPr>
           <w:rFonts w:ascii="Garamond" w:hAnsi="Garamond"/>
           <w:color w:val="auto"/>
           <w:sz w:val="32"/>
           <w:szCs w:val="32"/>
+          <w:lang w:val="es-MX"/>
         </w:rPr>
         <w:t>LICENCIADO EN FILOSOFÍA</w:t>
       </w:r>
-      <w:bookmarkEnd w:id="5"/>
+      <w:bookmarkEnd w:id="4"/>
     </w:p>
     <w:p>
       <w:pPr>
@@ -3946,9 +3964,10 @@
         <w:rPr>
           <w:rFonts w:ascii="Garamond" w:hAnsi="Garamond"/>
           <w:color w:val="auto"/>
+          <w:lang w:val="es-MX"/>
         </w:rPr>
       </w:pPr>
-      <w:bookmarkStart w:id="6" w:name="presenta"/>
+      <w:bookmarkStart w:id="5" w:name="presenta"/>
     </w:p>
     <w:p>
       <w:pPr>
@@ -3958,6 +3977,7 @@
         <w:rPr>
           <w:rFonts w:ascii="Garamond" w:hAnsi="Garamond"/>
           <w:color w:val="auto"/>
+          <w:lang w:val="es-MX"/>
         </w:rPr>
       </w:pPr>
       <w:r>
@@ -3966,6 +3986,7 @@
           <w:b w:val="0"/>
           <w:bCs w:val="0"/>
           <w:color w:val="auto"/>
+          <w:lang w:val="es-MX"/>
         </w:rPr>
         <w:t>PRESENTA</w:t>
       </w:r>
@@ -3973,10 +3994,11 @@
         <w:rPr>
           <w:rFonts w:ascii="Garamond" w:hAnsi="Garamond"/>
           <w:color w:val="auto"/>
+          <w:lang w:val="es-MX"/>
         </w:rPr>
         <w:t>:</w:t>
       </w:r>
-      <w:bookmarkEnd w:id="6"/>
+      <w:bookmarkEnd w:id="5"/>
     </w:p>
     <w:p>
       <w:pPr>
@@ -3987,25 +4009,28 @@
           <w:color w:val="auto"/>
           <w:sz w:val="32"/>
           <w:szCs w:val="32"/>
+          <w:lang w:val="es-MX"/>
         </w:rPr>
       </w:pPr>
-      <w:bookmarkStart w:id="7" w:name="angel-de-jesús-mora-morales"/>
+      <w:bookmarkStart w:id="6" w:name="angel-de-jesús-mora-morales"/>
       <w:r>
         <w:rPr>
           <w:rFonts w:ascii="Garamond" w:hAnsi="Garamond"/>
           <w:color w:val="auto"/>
           <w:sz w:val="32"/>
           <w:szCs w:val="32"/>
+          <w:lang w:val="es-MX"/>
         </w:rPr>
         <w:t>ANGEL DE JESÚS MORA MORALES</w:t>
       </w:r>
-      <w:bookmarkEnd w:id="7"/>
+      <w:bookmarkEnd w:id="6"/>
     </w:p>
     <w:p>
       <w:pPr>
         <w:pStyle w:val="Textoindependiente"/>
         <w:rPr>
           <w:rFonts w:ascii="Garamond" w:hAnsi="Garamond"/>
+          <w:lang w:val="es-MX"/>
         </w:rPr>
       </w:pPr>
     </w:p>
@@ -4017,17 +4042,17 @@
         <w:rPr>
           <w:rFonts w:ascii="Garamond" w:hAnsi="Garamond"/>
           <w:color w:val="auto"/>
+          <w:lang w:val="es-MX"/>
         </w:rPr>
       </w:pPr>
-      <w:bookmarkStart w:id="8" w:name="tutor-dr.-alberto-fernando-ruiz-méndez"/>
       <w:r>
         <w:rPr>
           <w:rFonts w:ascii="Garamond" w:hAnsi="Garamond"/>
           <w:color w:val="auto"/>
+          <w:lang w:val="es-MX"/>
         </w:rPr>
-        <w:t>TUTOR: DR. ALBERTO FERNANDO RUIZ MÉNDEZ</w:t>
+        <w:t>DIRECTOR DE TESIS</w:t>
       </w:r>
-      <w:bookmarkEnd w:id="8"/>
     </w:p>
     <w:p>
       <w:pPr>
@@ -4035,13 +4060,15 @@
         <w:jc w:val="center"/>
         <w:rPr>
           <w:rFonts w:ascii="Garamond" w:hAnsi="Garamond"/>
+          <w:lang w:val="es-MX"/>
         </w:rPr>
       </w:pPr>
       <w:r>
         <w:rPr>
           <w:rFonts w:ascii="Garamond" w:hAnsi="Garamond"/>
+          <w:lang w:val="es-MX"/>
         </w:rPr>
-        <w:t>FACULTAD DE FILOSOFÍA Y LETRAS</w:t>
+        <w:t>DR. ALBERTO FERNANDO RUIZ MÉNDEZ</w:t>
       </w:r>
     </w:p>
     <w:sectPr>
@@ -4054,7 +4081,7 @@
 </file>
 
 <file path=word/endnotes.xml><?xml version="1.0" encoding="utf-8"?>
-<w:endnotes xmlns:wpc="http://schemas.microsoft.com/office/word/2010/wordprocessingCanvas" xmlns:cx="http://schemas.microsoft.com/office/drawing/2014/chartex" xmlns:cx1="http://schemas.microsoft.com/office/drawing/2015/9/8/chartex" xmlns:cx2="http://schemas.microsoft.com/office/drawing/2015/10/21/chartex" xmlns:cx3="http://schemas.microsoft.com/office/drawing/2016/5/9/chartex" xmlns:cx4="http://schemas.microsoft.com/office/drawing/2016/5/10/chartex" xmlns:cx5="http://schemas.microsoft.com/office/drawing/2016/5/11/chartex" xmlns:cx6="http://schemas.microsoft.com/office/drawing/2016/5/12/chartex" xmlns:cx7="http://schemas.microsoft.com/office/drawing/2016/5/13/chartex" xmlns:cx8="http://schemas.microsoft.com/office/drawing/2016/5/14/chartex" xmlns:mc="http://schemas.openxmlformats.org/markup-compatibility/2006" xmlns:aink="http://schemas.microsoft.com/office/drawing/2016/ink" xmlns:am3d="http://schemas.microsoft.com/office/drawing/2017/model3d" xmlns:o="urn:schemas-microsoft-com:office:office" xmlns:r="http://schemas.openxmlformats.org/officeDocument/2006/relationships" xmlns:m="http://schemas.openxmlformats.org/officeDocument/2006/math" xmlns:v="urn:schemas-microsoft-com:vml" xmlns:wp14="http://schemas.microsoft.com/office/word/2010/wordprocessingDrawing" xmlns:wp="http://schemas.openxmlformats.org/drawingml/2006/wordprocessingDrawing" xmlns:w10="urn:schemas-microsoft-com:office:word" xmlns:w="http://schemas.openxmlformats.org/wordprocessingml/2006/main" xmlns:w14="http://schemas.microsoft.com/office/word/2010/wordml" xmlns:w15="http://schemas.microsoft.com/office/word/2012/wordml" xmlns:w16cid="http://schemas.microsoft.com/office/word/2016/wordml/cid" xmlns:w16se="http://schemas.microsoft.com/office/word/2015/wordml/symex" xmlns:wpg="http://schemas.microsoft.com/office/word/2010/wordprocessingGroup" xmlns:wpi="http://schemas.microsoft.com/office/word/2010/wordprocessingInk" xmlns:wne="http://schemas.microsoft.com/office/word/2006/wordml" xmlns:wps="http://schemas.microsoft.com/office/word/2010/wordprocessingShape" mc:Ignorable="w14 w15 w16se w16cid wp14">
+<w:endnotes xmlns:wpc="http://schemas.microsoft.com/office/word/2010/wordprocessingCanvas" xmlns:cx="http://schemas.microsoft.com/office/drawing/2014/chartex" xmlns:cx1="http://schemas.microsoft.com/office/drawing/2015/9/8/chartex" xmlns:cx2="http://schemas.microsoft.com/office/drawing/2015/10/21/chartex" xmlns:cx3="http://schemas.microsoft.com/office/drawing/2016/5/9/chartex" xmlns:cx4="http://schemas.microsoft.com/office/drawing/2016/5/10/chartex" xmlns:cx5="http://schemas.microsoft.com/office/drawing/2016/5/11/chartex" xmlns:cx6="http://schemas.microsoft.com/office/drawing/2016/5/12/chartex" xmlns:cx7="http://schemas.microsoft.com/office/drawing/2016/5/13/chartex" xmlns:cx8="http://schemas.microsoft.com/office/drawing/2016/5/14/chartex" xmlns:mc="http://schemas.openxmlformats.org/markup-compatibility/2006" xmlns:aink="http://schemas.microsoft.com/office/drawing/2016/ink" xmlns:am3d="http://schemas.microsoft.com/office/drawing/2017/model3d" xmlns:o="urn:schemas-microsoft-com:office:office" xmlns:r="http://schemas.openxmlformats.org/officeDocument/2006/relationships" xmlns:m="http://schemas.openxmlformats.org/officeDocument/2006/math" xmlns:v="urn:schemas-microsoft-com:vml" xmlns:wp14="http://schemas.microsoft.com/office/word/2010/wordprocessingDrawing" xmlns:wp="http://schemas.openxmlformats.org/drawingml/2006/wordprocessingDrawing" xmlns:w10="urn:schemas-microsoft-com:office:word" xmlns:w="http://schemas.openxmlformats.org/wordprocessingml/2006/main" xmlns:w14="http://schemas.microsoft.com/office/word/2010/wordml" xmlns:w15="http://schemas.microsoft.com/office/word/2012/wordml" xmlns:w16cex="http://schemas.microsoft.com/office/word/2018/wordml/cex" xmlns:w16cid="http://schemas.microsoft.com/office/word/2016/wordml/cid" xmlns:w16="http://schemas.microsoft.com/office/word/2018/wordml" xmlns:w16se="http://schemas.microsoft.com/office/word/2015/wordml/symex" xmlns:wpg="http://schemas.microsoft.com/office/word/2010/wordprocessingGroup" xmlns:wpi="http://schemas.microsoft.com/office/word/2010/wordprocessingInk" xmlns:wne="http://schemas.microsoft.com/office/word/2006/wordml" xmlns:wps="http://schemas.microsoft.com/office/word/2010/wordprocessingShape" mc:Ignorable="w14 w15 w16se w16cid w16 w16cex wp14">
   <w:endnote w:type="separator" w:id="-1">
     <w:p>
       <w:pPr>
@@ -4079,7 +4106,7 @@
 </file>
 
 <file path=word/footnotes.xml><?xml version="1.0" encoding="utf-8"?>
-<w:footnotes xmlns:wpc="http://schemas.microsoft.com/office/word/2010/wordprocessingCanvas" xmlns:cx="http://schemas.microsoft.com/office/drawing/2014/chartex" xmlns:cx1="http://schemas.microsoft.com/office/drawing/2015/9/8/chartex" xmlns:cx2="http://schemas.microsoft.com/office/drawing/2015/10/21/chartex" xmlns:cx3="http://schemas.microsoft.com/office/drawing/2016/5/9/chartex" xmlns:cx4="http://schemas.microsoft.com/office/drawing/2016/5/10/chartex" xmlns:cx5="http://schemas.microsoft.com/office/drawing/2016/5/11/chartex" xmlns:cx6="http://schemas.microsoft.com/office/drawing/2016/5/12/chartex" xmlns:cx7="http://schemas.microsoft.com/office/drawing/2016/5/13/chartex" xmlns:cx8="http://schemas.microsoft.com/office/drawing/2016/5/14/chartex" xmlns:mc="http://schemas.openxmlformats.org/markup-compatibility/2006" xmlns:aink="http://schemas.microsoft.com/office/drawing/2016/ink" xmlns:am3d="http://schemas.microsoft.com/office/drawing/2017/model3d" xmlns:o="urn:schemas-microsoft-com:office:office" xmlns:r="http://schemas.openxmlformats.org/officeDocument/2006/relationships" xmlns:m="http://schemas.openxmlformats.org/officeDocument/2006/math" xmlns:v="urn:schemas-microsoft-com:vml" xmlns:wp14="http://schemas.microsoft.com/office/word/2010/wordprocessingDrawing" xmlns:wp="http://schemas.openxmlformats.org/drawingml/2006/wordprocessingDrawing" xmlns:w10="urn:schemas-microsoft-com:office:word" xmlns:w="http://schemas.openxmlformats.org/wordprocessingml/2006/main" xmlns:w14="http://schemas.microsoft.com/office/word/2010/wordml" xmlns:w15="http://schemas.microsoft.com/office/word/2012/wordml" xmlns:w16cid="http://schemas.microsoft.com/office/word/2016/wordml/cid" xmlns:w16se="http://schemas.microsoft.com/office/word/2015/wordml/symex" xmlns:wpg="http://schemas.microsoft.com/office/word/2010/wordprocessingGroup" xmlns:wpi="http://schemas.microsoft.com/office/word/2010/wordprocessingInk" xmlns:wne="http://schemas.microsoft.com/office/word/2006/wordml" xmlns:wps="http://schemas.microsoft.com/office/word/2010/wordprocessingShape" mc:Ignorable="w14 w15 w16se w16cid wp14">
+<w:footnotes xmlns:wpc="http://schemas.microsoft.com/office/word/2010/wordprocessingCanvas" xmlns:cx="http://schemas.microsoft.com/office/drawing/2014/chartex" xmlns:cx1="http://schemas.microsoft.com/office/drawing/2015/9/8/chartex" xmlns:cx2="http://schemas.microsoft.com/office/drawing/2015/10/21/chartex" xmlns:cx3="http://schemas.microsoft.com/office/drawing/2016/5/9/chartex" xmlns:cx4="http://schemas.microsoft.com/office/drawing/2016/5/10/chartex" xmlns:cx5="http://schemas.microsoft.com/office/drawing/2016/5/11/chartex" xmlns:cx6="http://schemas.microsoft.com/office/drawing/2016/5/12/chartex" xmlns:cx7="http://schemas.microsoft.com/office/drawing/2016/5/13/chartex" xmlns:cx8="http://schemas.microsoft.com/office/drawing/2016/5/14/chartex" xmlns:mc="http://schemas.openxmlformats.org/markup-compatibility/2006" xmlns:aink="http://schemas.microsoft.com/office/drawing/2016/ink" xmlns:am3d="http://schemas.microsoft.com/office/drawing/2017/model3d" xmlns:o="urn:schemas-microsoft-com:office:office" xmlns:r="http://schemas.openxmlformats.org/officeDocument/2006/relationships" xmlns:m="http://schemas.openxmlformats.org/officeDocument/2006/math" xmlns:v="urn:schemas-microsoft-com:vml" xmlns:wp14="http://schemas.microsoft.com/office/word/2010/wordprocessingDrawing" xmlns:wp="http://schemas.openxmlformats.org/drawingml/2006/wordprocessingDrawing" xmlns:w10="urn:schemas-microsoft-com:office:word" xmlns:w="http://schemas.openxmlformats.org/wordprocessingml/2006/main" xmlns:w14="http://schemas.microsoft.com/office/word/2010/wordml" xmlns:w15="http://schemas.microsoft.com/office/word/2012/wordml" xmlns:w16cex="http://schemas.microsoft.com/office/word/2018/wordml/cex" xmlns:w16cid="http://schemas.microsoft.com/office/word/2016/wordml/cid" xmlns:w16="http://schemas.microsoft.com/office/word/2018/wordml" xmlns:w16se="http://schemas.microsoft.com/office/word/2015/wordml/symex" xmlns:wpg="http://schemas.microsoft.com/office/word/2010/wordprocessingGroup" xmlns:wpi="http://schemas.microsoft.com/office/word/2010/wordprocessingInk" xmlns:wne="http://schemas.microsoft.com/office/word/2006/wordml" xmlns:wps="http://schemas.microsoft.com/office/word/2010/wordprocessingShape" mc:Ignorable="w14 w15 w16se w16cid w16 w16cex wp14">
   <w:footnote w:type="separator" w:id="-1">
     <w:p>
       <w:r>
@@ -4098,7 +4125,7 @@
 </file>
 
 <file path=word/numbering.xml><?xml version="1.0" encoding="utf-8"?>
-<w:numbering xmlns:wpc="http://schemas.microsoft.com/office/word/2010/wordprocessingCanvas" xmlns:cx="http://schemas.microsoft.com/office/drawing/2014/chartex" xmlns:cx1="http://schemas.microsoft.com/office/drawing/2015/9/8/chartex" xmlns:cx2="http://schemas.microsoft.com/office/drawing/2015/10/21/chartex" xmlns:cx3="http://schemas.microsoft.com/office/drawing/2016/5/9/chartex" xmlns:cx4="http://schemas.microsoft.com/office/drawing/2016/5/10/chartex" xmlns:cx5="http://schemas.microsoft.com/office/drawing/2016/5/11/chartex" xmlns:cx6="http://schemas.microsoft.com/office/drawing/2016/5/12/chartex" xmlns:cx7="http://schemas.microsoft.com/office/drawing/2016/5/13/chartex" xmlns:cx8="http://schemas.microsoft.com/office/drawing/2016/5/14/chartex" xmlns:mc="http://schemas.openxmlformats.org/markup-compatibility/2006" xmlns:aink="http://schemas.microsoft.com/office/drawing/2016/ink" xmlns:am3d="http://schemas.microsoft.com/office/drawing/2017/model3d" xmlns:o="urn:schemas-microsoft-com:office:office" xmlns:r="http://schemas.openxmlformats.org/officeDocument/2006/relationships" xmlns:m="http://schemas.openxmlformats.org/officeDocument/2006/math" xmlns:v="urn:schemas-microsoft-com:vml" xmlns:wp14="http://schemas.microsoft.com/office/word/2010/wordprocessingDrawing" xmlns:wp="http://schemas.openxmlformats.org/drawingml/2006/wordprocessingDrawing" xmlns:w10="urn:schemas-microsoft-com:office:word" xmlns:w="http://schemas.openxmlformats.org/wordprocessingml/2006/main" xmlns:w14="http://schemas.microsoft.com/office/word/2010/wordml" xmlns:w15="http://schemas.microsoft.com/office/word/2012/wordml" xmlns:w16cid="http://schemas.microsoft.com/office/word/2016/wordml/cid" xmlns:w16se="http://schemas.microsoft.com/office/word/2015/wordml/symex" xmlns:wpg="http://schemas.microsoft.com/office/word/2010/wordprocessingGroup" xmlns:wpi="http://schemas.microsoft.com/office/word/2010/wordprocessingInk" xmlns:wne="http://schemas.microsoft.com/office/word/2006/wordml" xmlns:wps="http://schemas.microsoft.com/office/word/2010/wordprocessingShape" mc:Ignorable="w14 w15 w16se w16cid wp14">
+<w:numbering xmlns:wpc="http://schemas.microsoft.com/office/word/2010/wordprocessingCanvas" xmlns:cx="http://schemas.microsoft.com/office/drawing/2014/chartex" xmlns:cx1="http://schemas.microsoft.com/office/drawing/2015/9/8/chartex" xmlns:cx2="http://schemas.microsoft.com/office/drawing/2015/10/21/chartex" xmlns:cx3="http://schemas.microsoft.com/office/drawing/2016/5/9/chartex" xmlns:cx4="http://schemas.microsoft.com/office/drawing/2016/5/10/chartex" xmlns:cx5="http://schemas.microsoft.com/office/drawing/2016/5/11/chartex" xmlns:cx6="http://schemas.microsoft.com/office/drawing/2016/5/12/chartex" xmlns:cx7="http://schemas.microsoft.com/office/drawing/2016/5/13/chartex" xmlns:cx8="http://schemas.microsoft.com/office/drawing/2016/5/14/chartex" xmlns:mc="http://schemas.openxmlformats.org/markup-compatibility/2006" xmlns:aink="http://schemas.microsoft.com/office/drawing/2016/ink" xmlns:am3d="http://schemas.microsoft.com/office/drawing/2017/model3d" xmlns:o="urn:schemas-microsoft-com:office:office" xmlns:r="http://schemas.openxmlformats.org/officeDocument/2006/relationships" xmlns:m="http://schemas.openxmlformats.org/officeDocument/2006/math" xmlns:v="urn:schemas-microsoft-com:vml" xmlns:wp14="http://schemas.microsoft.com/office/word/2010/wordprocessingDrawing" xmlns:wp="http://schemas.openxmlformats.org/drawingml/2006/wordprocessingDrawing" xmlns:w10="urn:schemas-microsoft-com:office:word" xmlns:w="http://schemas.openxmlformats.org/wordprocessingml/2006/main" xmlns:w14="http://schemas.microsoft.com/office/word/2010/wordml" xmlns:w15="http://schemas.microsoft.com/office/word/2012/wordml" xmlns:w16cex="http://schemas.microsoft.com/office/word/2018/wordml/cex" xmlns:w16cid="http://schemas.microsoft.com/office/word/2016/wordml/cid" xmlns:w16="http://schemas.microsoft.com/office/word/2018/wordml" xmlns:w16se="http://schemas.microsoft.com/office/word/2015/wordml/symex" xmlns:wpg="http://schemas.microsoft.com/office/word/2010/wordprocessingGroup" xmlns:wpi="http://schemas.microsoft.com/office/word/2010/wordprocessingInk" xmlns:wne="http://schemas.microsoft.com/office/word/2006/wordml" xmlns:wps="http://schemas.microsoft.com/office/word/2010/wordprocessingShape" mc:Ignorable="w14 w15 w16se w16cid w16 w16cex wp14">
   <w:abstractNum w:abstractNumId="0" w15:restartNumberingAfterBreak="0">
     <w:nsid w:val="2C1AE401"/>
     <w:multiLevelType w:val="multilevel"/>
@@ -4210,7 +4237,7 @@
 </file>
 
 <file path=word/styles.xml><?xml version="1.0" encoding="utf-8"?>
-<w:styles xmlns:mc="http://schemas.openxmlformats.org/markup-compatibility/2006" xmlns:r="http://schemas.openxmlformats.org/officeDocument/2006/relationships" xmlns:w="http://schemas.openxmlformats.org/wordprocessingml/2006/main" xmlns:w14="http://schemas.microsoft.com/office/word/2010/wordml" xmlns:w15="http://schemas.microsoft.com/office/word/2012/wordml" xmlns:w16cid="http://schemas.microsoft.com/office/word/2016/wordml/cid" xmlns:w16se="http://schemas.microsoft.com/office/word/2015/wordml/symex" mc:Ignorable="w14 w15 w16se w16cid">
+<w:styles xmlns:mc="http://schemas.openxmlformats.org/markup-compatibility/2006" xmlns:r="http://schemas.openxmlformats.org/officeDocument/2006/relationships" xmlns:w="http://schemas.openxmlformats.org/wordprocessingml/2006/main" xmlns:w14="http://schemas.microsoft.com/office/word/2010/wordml" xmlns:w15="http://schemas.microsoft.com/office/word/2012/wordml" xmlns:w16cex="http://schemas.microsoft.com/office/word/2018/wordml/cex" xmlns:w16cid="http://schemas.microsoft.com/office/word/2016/wordml/cid" xmlns:w16="http://schemas.microsoft.com/office/word/2018/wordml" xmlns:w16se="http://schemas.microsoft.com/office/word/2015/wordml/symex" mc:Ignorable="w14 w15 w16se w16cid w16 w16cex">
   <w:docDefaults>
     <w:rPrDefault>
       <w:rPr>
@@ -4226,7 +4253,7 @@
       </w:pPr>
     </w:pPrDefault>
   </w:docDefaults>
-  <w:latentStyles w:defLockedState="0" w:defUIPriority="0" w:defSemiHidden="0" w:defUnhideWhenUsed="0" w:defQFormat="0" w:count="377">
+  <w:latentStyles w:defLockedState="0" w:defUIPriority="0" w:defSemiHidden="0" w:defUnhideWhenUsed="0" w:defQFormat="0" w:count="376">
     <w:lsdException w:name="heading 4" w:semiHidden="1" w:unhideWhenUsed="1"/>
     <w:lsdException w:name="index 1" w:semiHidden="1" w:unhideWhenUsed="1"/>
     <w:lsdException w:name="index 2" w:semiHidden="1" w:unhideWhenUsed="1"/>
@@ -4564,7 +4591,6 @@
     <w:lsdException w:name="Hashtag" w:semiHidden="1" w:uiPriority="99" w:unhideWhenUsed="1"/>
     <w:lsdException w:name="Unresolved Mention" w:semiHidden="1" w:uiPriority="99" w:unhideWhenUsed="1"/>
     <w:lsdException w:name="Smart Link" w:semiHidden="1" w:uiPriority="99" w:unhideWhenUsed="1"/>
-    <w:lsdException w:name="Smart Link Error" w:semiHidden="1" w:uiPriority="99" w:unhideWhenUsed="1"/>
   </w:latentStyles>
   <w:style w:type="paragraph" w:default="1" w:styleId="Normal">
     <w:name w:val="Normal"/>

</xml_diff>